<commit_message>
Practica 1 t2 bases de datos
</commit_message>
<xml_diff>
--- a/Luis Braille/1 DAM/Bases de datos/2 Trimestre/BBDD - Practica 1 - Gestion de envios 1.docx
+++ b/Luis Braille/1 DAM/Bases de datos/2 Trimestre/BBDD - Practica 1 - Gestion de envios 1.docx
@@ -243,6 +243,7 @@
     </w:p>
     <w:p>
       <w:pPr>
+        <w:keepNext/>
         <w:jc w:val="center"/>
       </w:pPr>
       <w:r>
@@ -298,12 +299,33 @@
     </w:p>
     <w:p>
       <w:pPr>
+        <w:pStyle w:val="Epgrafe"/>
+        <w:jc w:val="center"/>
+      </w:pPr>
+      <w:r>
+        <w:t xml:space="preserve">Ilustración </w:t>
+      </w:r>
+      <w:fldSimple w:instr=" SEQ Ilustración \* ARABIC ">
+        <w:r>
+          <w:rPr>
+            <w:noProof/>
+          </w:rPr>
+          <w:t>2</w:t>
+        </w:r>
+      </w:fldSimple>
+      <w:r>
+        <w:t xml:space="preserve"> - Solución Ej. 3</w:t>
+      </w:r>
+    </w:p>
+    <w:p>
+      <w:pPr>
         <w:numPr>
           <w:ilvl w:val="0"/>
           <w:numId w:val="3"/>
         </w:numPr>
       </w:pPr>
       <w:r>
+        <w:lastRenderedPageBreak/>
         <w:t>Obtener los envíos con cantidades comprendidas entre 100 y 500 (inclusive).</w:t>
       </w:r>
     </w:p>
@@ -314,7 +336,6 @@
       <w:proofErr w:type="spellStart"/>
       <w:proofErr w:type="gramStart"/>
       <w:r>
-        <w:lastRenderedPageBreak/>
         <w:t>select</w:t>
       </w:r>
       <w:proofErr w:type="spellEnd"/>
@@ -349,6 +370,7 @@
     </w:p>
     <w:p>
       <w:pPr>
+        <w:keepNext/>
         <w:jc w:val="center"/>
       </w:pPr>
       <w:r>
@@ -404,6 +426,29 @@
     </w:p>
     <w:p>
       <w:pPr>
+        <w:pStyle w:val="Epgrafe"/>
+        <w:jc w:val="center"/>
+      </w:pPr>
+      <w:r>
+        <w:t xml:space="preserve">Ilustración </w:t>
+      </w:r>
+      <w:fldSimple w:instr=" SEQ Ilustración \* ARABIC ">
+        <w:r>
+          <w:rPr>
+            <w:noProof/>
+          </w:rPr>
+          <w:t>3</w:t>
+        </w:r>
+      </w:fldSimple>
+      <w:r>
+        <w:t xml:space="preserve"> - Solución Ej. </w:t>
+      </w:r>
+      <w:r>
+        <w:t>4</w:t>
+      </w:r>
+    </w:p>
+    <w:p>
+      <w:pPr>
         <w:numPr>
           <w:ilvl w:val="0"/>
           <w:numId w:val="3"/>
@@ -470,6 +515,7 @@
     </w:p>
     <w:p>
       <w:pPr>
+        <w:keepNext/>
         <w:jc w:val="center"/>
       </w:pPr>
       <w:r>
@@ -525,6 +571,29 @@
     </w:p>
     <w:p>
       <w:pPr>
+        <w:pStyle w:val="Epgrafe"/>
+        <w:jc w:val="center"/>
+      </w:pPr>
+      <w:r>
+        <w:t xml:space="preserve">Ilustración </w:t>
+      </w:r>
+      <w:fldSimple w:instr=" SEQ Ilustración \* ARABIC ">
+        <w:r>
+          <w:rPr>
+            <w:noProof/>
+          </w:rPr>
+          <w:t>4</w:t>
+        </w:r>
+      </w:fldSimple>
+      <w:r>
+        <w:t xml:space="preserve"> - Solución Ej. </w:t>
+      </w:r>
+      <w:r>
+        <w:t>5</w:t>
+      </w:r>
+    </w:p>
+    <w:p>
+      <w:pPr>
         <w:numPr>
           <w:ilvl w:val="0"/>
           <w:numId w:val="3"/>
@@ -705,6 +774,7 @@
     </w:p>
     <w:p>
       <w:pPr>
+        <w:keepNext/>
         <w:jc w:val="center"/>
       </w:pPr>
       <w:r>
@@ -760,6 +830,29 @@
     </w:p>
     <w:p>
       <w:pPr>
+        <w:pStyle w:val="Epgrafe"/>
+        <w:jc w:val="center"/>
+      </w:pPr>
+      <w:r>
+        <w:t xml:space="preserve">Ilustración </w:t>
+      </w:r>
+      <w:fldSimple w:instr=" SEQ Ilustración \* ARABIC ">
+        <w:r>
+          <w:rPr>
+            <w:noProof/>
+          </w:rPr>
+          <w:t>5</w:t>
+        </w:r>
+      </w:fldSimple>
+      <w:r>
+        <w:t xml:space="preserve"> - Solución Ej. </w:t>
+      </w:r>
+      <w:r>
+        <w:t>6</w:t>
+      </w:r>
+    </w:p>
+    <w:p>
+      <w:pPr>
         <w:numPr>
           <w:ilvl w:val="0"/>
           <w:numId w:val="3"/>
@@ -830,6 +923,7 @@
       <w:proofErr w:type="spellStart"/>
       <w:proofErr w:type="gramStart"/>
       <w:r>
+        <w:lastRenderedPageBreak/>
         <w:t>select</w:t>
       </w:r>
       <w:proofErr w:type="spellEnd"/>
@@ -890,13 +984,13 @@
     </w:p>
     <w:p>
       <w:pPr>
+        <w:keepNext/>
         <w:jc w:val="center"/>
       </w:pPr>
       <w:r>
         <w:rPr>
           <w:noProof/>
         </w:rPr>
-        <w:lastRenderedPageBreak/>
         <w:drawing>
           <wp:inline distT="0" distB="0" distL="0" distR="0">
             <wp:extent cx="2592070" cy="1351915"/>
@@ -946,6 +1040,29 @@
     </w:p>
     <w:p>
       <w:pPr>
+        <w:pStyle w:val="Epgrafe"/>
+        <w:jc w:val="center"/>
+      </w:pPr>
+      <w:r>
+        <w:t xml:space="preserve">Ilustración </w:t>
+      </w:r>
+      <w:fldSimple w:instr=" SEQ Ilustración \* ARABIC ">
+        <w:r>
+          <w:rPr>
+            <w:noProof/>
+          </w:rPr>
+          <w:t>6</w:t>
+        </w:r>
+      </w:fldSimple>
+      <w:r>
+        <w:t xml:space="preserve"> - Solución Ej. </w:t>
+      </w:r>
+      <w:r>
+        <w:t>7</w:t>
+      </w:r>
+    </w:p>
+    <w:p>
+      <w:pPr>
         <w:numPr>
           <w:ilvl w:val="0"/>
           <w:numId w:val="3"/>
@@ -1061,6 +1178,7 @@
     </w:p>
     <w:p>
       <w:pPr>
+        <w:keepNext/>
         <w:jc w:val="center"/>
       </w:pPr>
       <w:r>
@@ -1116,6 +1234,29 @@
     </w:p>
     <w:p>
       <w:pPr>
+        <w:pStyle w:val="Epgrafe"/>
+        <w:jc w:val="center"/>
+      </w:pPr>
+      <w:r>
+        <w:t xml:space="preserve">Ilustración </w:t>
+      </w:r>
+      <w:fldSimple w:instr=" SEQ Ilustración \* ARABIC ">
+        <w:r>
+          <w:rPr>
+            <w:noProof/>
+          </w:rPr>
+          <w:t>7</w:t>
+        </w:r>
+      </w:fldSimple>
+      <w:r>
+        <w:t xml:space="preserve"> - Solución Ej. </w:t>
+      </w:r>
+      <w:r>
+        <w:t>8</w:t>
+      </w:r>
+    </w:p>
+    <w:p>
+      <w:pPr>
         <w:numPr>
           <w:ilvl w:val="0"/>
           <w:numId w:val="3"/>
@@ -1249,6 +1390,7 @@
     </w:p>
     <w:p>
       <w:pPr>
+        <w:keepNext/>
         <w:jc w:val="center"/>
       </w:pPr>
       <w:r>
@@ -1305,6 +1447,29 @@
     </w:p>
     <w:p>
       <w:pPr>
+        <w:pStyle w:val="Epgrafe"/>
+        <w:jc w:val="center"/>
+      </w:pPr>
+      <w:r>
+        <w:t xml:space="preserve">Ilustración </w:t>
+      </w:r>
+      <w:fldSimple w:instr=" SEQ Ilustración \* ARABIC ">
+        <w:r>
+          <w:rPr>
+            <w:noProof/>
+          </w:rPr>
+          <w:t>8</w:t>
+        </w:r>
+      </w:fldSimple>
+      <w:r>
+        <w:t xml:space="preserve"> - Solución Ej. </w:t>
+      </w:r>
+      <w:r>
+        <w:t>9</w:t>
+      </w:r>
+    </w:p>
+    <w:p>
+      <w:pPr>
         <w:numPr>
           <w:ilvl w:val="0"/>
           <w:numId w:val="3"/>
@@ -1367,6 +1532,7 @@
     </w:p>
     <w:p>
       <w:pPr>
+        <w:keepNext/>
         <w:jc w:val="center"/>
       </w:pPr>
       <w:r>
@@ -1422,6 +1588,29 @@
     </w:p>
     <w:p>
       <w:pPr>
+        <w:pStyle w:val="Epgrafe"/>
+        <w:jc w:val="center"/>
+      </w:pPr>
+      <w:r>
+        <w:t xml:space="preserve">Ilustración </w:t>
+      </w:r>
+      <w:fldSimple w:instr=" SEQ Ilustración \* ARABIC ">
+        <w:r>
+          <w:rPr>
+            <w:noProof/>
+          </w:rPr>
+          <w:t>9</w:t>
+        </w:r>
+      </w:fldSimple>
+      <w:r>
+        <w:t xml:space="preserve"> - Solución Ej. </w:t>
+      </w:r>
+      <w:r>
+        <w:t>10</w:t>
+      </w:r>
+    </w:p>
+    <w:p>
+      <w:pPr>
         <w:numPr>
           <w:ilvl w:val="0"/>
           <w:numId w:val="3"/>
@@ -1484,6 +1673,7 @@
     </w:p>
     <w:p>
       <w:pPr>
+        <w:keepNext/>
         <w:jc w:val="center"/>
       </w:pPr>
       <w:r>
@@ -1539,6 +1729,29 @@
     </w:p>
     <w:p>
       <w:pPr>
+        <w:pStyle w:val="Epgrafe"/>
+        <w:jc w:val="center"/>
+      </w:pPr>
+      <w:r>
+        <w:t xml:space="preserve">Ilustración </w:t>
+      </w:r>
+      <w:fldSimple w:instr=" SEQ Ilustración \* ARABIC ">
+        <w:r>
+          <w:rPr>
+            <w:noProof/>
+          </w:rPr>
+          <w:t>10</w:t>
+        </w:r>
+      </w:fldSimple>
+      <w:r>
+        <w:t xml:space="preserve"> - Solución Ej. </w:t>
+      </w:r>
+      <w:r>
+        <w:t>11</w:t>
+      </w:r>
+    </w:p>
+    <w:p>
+      <w:pPr>
         <w:numPr>
           <w:ilvl w:val="0"/>
           <w:numId w:val="3"/>
@@ -1597,6 +1810,7 @@
     </w:p>
     <w:p>
       <w:pPr>
+        <w:keepNext/>
         <w:jc w:val="center"/>
       </w:pPr>
       <w:r>
@@ -1652,6 +1866,29 @@
     </w:p>
     <w:p>
       <w:pPr>
+        <w:pStyle w:val="Epgrafe"/>
+        <w:jc w:val="center"/>
+      </w:pPr>
+      <w:r>
+        <w:t xml:space="preserve">Ilustración </w:t>
+      </w:r>
+      <w:fldSimple w:instr=" SEQ Ilustración \* ARABIC ">
+        <w:r>
+          <w:rPr>
+            <w:noProof/>
+          </w:rPr>
+          <w:t>11</w:t>
+        </w:r>
+      </w:fldSimple>
+      <w:r>
+        <w:t xml:space="preserve"> - Solución Ej. </w:t>
+      </w:r>
+      <w:r>
+        <w:t>12</w:t>
+      </w:r>
+    </w:p>
+    <w:p>
+      <w:pPr>
         <w:numPr>
           <w:ilvl w:val="0"/>
           <w:numId w:val="3"/>
@@ -1723,6 +1960,7 @@
     </w:p>
     <w:p>
       <w:pPr>
+        <w:keepNext/>
         <w:jc w:val="center"/>
       </w:pPr>
       <w:r>
@@ -1778,6 +2016,29 @@
     </w:p>
     <w:p>
       <w:pPr>
+        <w:pStyle w:val="Epgrafe"/>
+        <w:jc w:val="center"/>
+      </w:pPr>
+      <w:r>
+        <w:t xml:space="preserve">Ilustración </w:t>
+      </w:r>
+      <w:fldSimple w:instr=" SEQ Ilustración \* ARABIC ">
+        <w:r>
+          <w:rPr>
+            <w:noProof/>
+          </w:rPr>
+          <w:t>12</w:t>
+        </w:r>
+      </w:fldSimple>
+      <w:r>
+        <w:t xml:space="preserve"> - Solución Ej. </w:t>
+      </w:r>
+      <w:r>
+        <w:t>13</w:t>
+      </w:r>
+    </w:p>
+    <w:p>
+      <w:pPr>
         <w:numPr>
           <w:ilvl w:val="0"/>
           <w:numId w:val="3"/>
@@ -1851,6 +2112,7 @@
     </w:p>
     <w:p>
       <w:pPr>
+        <w:keepNext/>
         <w:jc w:val="center"/>
       </w:pPr>
       <w:r>
@@ -1907,6 +2169,29 @@
     </w:p>
     <w:p>
       <w:pPr>
+        <w:pStyle w:val="Epgrafe"/>
+        <w:jc w:val="center"/>
+      </w:pPr>
+      <w:r>
+        <w:t xml:space="preserve">Ilustración </w:t>
+      </w:r>
+      <w:fldSimple w:instr=" SEQ Ilustración \* ARABIC ">
+        <w:r>
+          <w:rPr>
+            <w:noProof/>
+          </w:rPr>
+          <w:t>13</w:t>
+        </w:r>
+      </w:fldSimple>
+      <w:r>
+        <w:t xml:space="preserve"> - Solución Ej. </w:t>
+      </w:r>
+      <w:r>
+        <w:t>14</w:t>
+      </w:r>
+    </w:p>
+    <w:p>
+      <w:pPr>
         <w:numPr>
           <w:ilvl w:val="0"/>
           <w:numId w:val="3"/>
@@ -1980,6 +2265,7 @@
     </w:p>
     <w:p>
       <w:pPr>
+        <w:keepNext/>
         <w:jc w:val="center"/>
       </w:pPr>
       <w:r>
@@ -2035,6 +2321,29 @@
     </w:p>
     <w:p>
       <w:pPr>
+        <w:pStyle w:val="Epgrafe"/>
+        <w:jc w:val="center"/>
+      </w:pPr>
+      <w:r>
+        <w:t xml:space="preserve">Ilustración </w:t>
+      </w:r>
+      <w:fldSimple w:instr=" SEQ Ilustración \* ARABIC ">
+        <w:r>
+          <w:rPr>
+            <w:noProof/>
+          </w:rPr>
+          <w:t>14</w:t>
+        </w:r>
+      </w:fldSimple>
+      <w:r>
+        <w:t xml:space="preserve"> - Solución Ej. </w:t>
+      </w:r>
+      <w:r>
+        <w:t>15</w:t>
+      </w:r>
+    </w:p>
+    <w:p>
+      <w:pPr>
         <w:numPr>
           <w:ilvl w:val="0"/>
           <w:numId w:val="3"/>
@@ -2122,6 +2431,7 @@
     </w:p>
     <w:p>
       <w:pPr>
+        <w:keepNext/>
         <w:jc w:val="center"/>
       </w:pPr>
       <w:r>
@@ -2177,6 +2487,29 @@
     </w:p>
     <w:p>
       <w:pPr>
+        <w:pStyle w:val="Epgrafe"/>
+        <w:jc w:val="center"/>
+      </w:pPr>
+      <w:r>
+        <w:t xml:space="preserve">Ilustración </w:t>
+      </w:r>
+      <w:fldSimple w:instr=" SEQ Ilustración \* ARABIC ">
+        <w:r>
+          <w:rPr>
+            <w:noProof/>
+          </w:rPr>
+          <w:t>15</w:t>
+        </w:r>
+      </w:fldSimple>
+      <w:r>
+        <w:t xml:space="preserve"> - Solución Ej. </w:t>
+      </w:r>
+      <w:r>
+        <w:t>16</w:t>
+      </w:r>
+    </w:p>
+    <w:p>
+      <w:pPr>
         <w:numPr>
           <w:ilvl w:val="0"/>
           <w:numId w:val="3"/>
@@ -2227,6 +2560,7 @@
     </w:p>
     <w:p>
       <w:pPr>
+        <w:keepNext/>
         <w:jc w:val="center"/>
       </w:pPr>
       <w:r>
@@ -2282,6 +2616,29 @@
     </w:p>
     <w:p>
       <w:pPr>
+        <w:pStyle w:val="Epgrafe"/>
+        <w:jc w:val="center"/>
+      </w:pPr>
+      <w:r>
+        <w:t xml:space="preserve">Ilustración </w:t>
+      </w:r>
+      <w:fldSimple w:instr=" SEQ Ilustración \* ARABIC ">
+        <w:r>
+          <w:rPr>
+            <w:noProof/>
+          </w:rPr>
+          <w:t>16</w:t>
+        </w:r>
+      </w:fldSimple>
+      <w:r>
+        <w:t xml:space="preserve"> - Solución Ej. </w:t>
+      </w:r>
+      <w:r>
+        <w:t>17</w:t>
+      </w:r>
+    </w:p>
+    <w:p>
+      <w:pPr>
         <w:numPr>
           <w:ilvl w:val="0"/>
           <w:numId w:val="3"/>
@@ -2355,6 +2712,7 @@
     </w:p>
     <w:p>
       <w:pPr>
+        <w:keepNext/>
         <w:jc w:val="center"/>
       </w:pPr>
       <w:r>
@@ -2410,6 +2768,29 @@
     </w:p>
     <w:p>
       <w:pPr>
+        <w:pStyle w:val="Epgrafe"/>
+        <w:jc w:val="center"/>
+      </w:pPr>
+      <w:r>
+        <w:t xml:space="preserve">Ilustración </w:t>
+      </w:r>
+      <w:fldSimple w:instr=" SEQ Ilustración \* ARABIC ">
+        <w:r>
+          <w:rPr>
+            <w:noProof/>
+          </w:rPr>
+          <w:t>17</w:t>
+        </w:r>
+      </w:fldSimple>
+      <w:r>
+        <w:t xml:space="preserve"> - Solución Ej. </w:t>
+      </w:r>
+      <w:r>
+        <w:t>18</w:t>
+      </w:r>
+    </w:p>
+    <w:p>
+      <w:pPr>
         <w:numPr>
           <w:ilvl w:val="0"/>
           <w:numId w:val="3"/>
@@ -2426,6 +2807,7 @@
       <w:proofErr w:type="spellStart"/>
       <w:proofErr w:type="gramStart"/>
       <w:r>
+        <w:lastRenderedPageBreak/>
         <w:t>select</w:t>
       </w:r>
       <w:proofErr w:type="spellEnd"/>
@@ -2483,13 +2865,13 @@
     </w:p>
     <w:p>
       <w:pPr>
+        <w:keepNext/>
         <w:jc w:val="center"/>
       </w:pPr>
       <w:r>
         <w:rPr>
           <w:noProof/>
         </w:rPr>
-        <w:lastRenderedPageBreak/>
         <w:drawing>
           <wp:inline distT="0" distB="0" distL="0" distR="0">
             <wp:extent cx="2361565" cy="1478915"/>
@@ -2539,6 +2921,29 @@
     </w:p>
     <w:p>
       <w:pPr>
+        <w:pStyle w:val="Epgrafe"/>
+        <w:jc w:val="center"/>
+      </w:pPr>
+      <w:r>
+        <w:t xml:space="preserve">Ilustración </w:t>
+      </w:r>
+      <w:fldSimple w:instr=" SEQ Ilustración \* ARABIC ">
+        <w:r>
+          <w:rPr>
+            <w:noProof/>
+          </w:rPr>
+          <w:t>18</w:t>
+        </w:r>
+      </w:fldSimple>
+      <w:r>
+        <w:t xml:space="preserve"> - Solución Ej. </w:t>
+      </w:r>
+      <w:r>
+        <w:t>19</w:t>
+      </w:r>
+    </w:p>
+    <w:p>
+      <w:pPr>
         <w:numPr>
           <w:ilvl w:val="0"/>
           <w:numId w:val="3"/>
@@ -2620,6 +3025,7 @@
     </w:p>
     <w:p>
       <w:pPr>
+        <w:keepNext/>
         <w:jc w:val="center"/>
       </w:pPr>
       <w:r>
@@ -2675,6 +3081,29 @@
     </w:p>
     <w:p>
       <w:pPr>
+        <w:pStyle w:val="Epgrafe"/>
+        <w:jc w:val="center"/>
+      </w:pPr>
+      <w:r>
+        <w:t xml:space="preserve">Ilustración </w:t>
+      </w:r>
+      <w:fldSimple w:instr=" SEQ Ilustración \* ARABIC ">
+        <w:r>
+          <w:rPr>
+            <w:noProof/>
+          </w:rPr>
+          <w:t>19</w:t>
+        </w:r>
+      </w:fldSimple>
+      <w:r>
+        <w:t xml:space="preserve"> - Solución Ej. </w:t>
+      </w:r>
+      <w:r>
+        <w:t>20</w:t>
+      </w:r>
+    </w:p>
+    <w:p>
+      <w:pPr>
         <w:numPr>
           <w:ilvl w:val="0"/>
           <w:numId w:val="3"/>
@@ -2734,6 +3163,7 @@
     </w:p>
     <w:p>
       <w:pPr>
+        <w:keepNext/>
         <w:jc w:val="center"/>
       </w:pPr>
       <w:r>
@@ -2789,6 +3219,29 @@
     </w:p>
     <w:p>
       <w:pPr>
+        <w:pStyle w:val="Epgrafe"/>
+        <w:jc w:val="center"/>
+      </w:pPr>
+      <w:r>
+        <w:t xml:space="preserve">Ilustración </w:t>
+      </w:r>
+      <w:fldSimple w:instr=" SEQ Ilustración \* ARABIC ">
+        <w:r>
+          <w:rPr>
+            <w:noProof/>
+          </w:rPr>
+          <w:t>20</w:t>
+        </w:r>
+      </w:fldSimple>
+      <w:r>
+        <w:t xml:space="preserve"> - Solución Ej. </w:t>
+      </w:r>
+      <w:r>
+        <w:t>21A</w:t>
+      </w:r>
+    </w:p>
+    <w:p>
+      <w:pPr>
         <w:numPr>
           <w:ilvl w:val="1"/>
           <w:numId w:val="3"/>
@@ -2815,6 +3268,7 @@
     </w:p>
     <w:p>
       <w:pPr>
+        <w:keepNext/>
         <w:jc w:val="center"/>
       </w:pPr>
       <w:r>
@@ -2870,6 +3324,29 @@
     </w:p>
     <w:p>
       <w:pPr>
+        <w:pStyle w:val="Epgrafe"/>
+        <w:jc w:val="center"/>
+      </w:pPr>
+      <w:r>
+        <w:t xml:space="preserve">Ilustración </w:t>
+      </w:r>
+      <w:fldSimple w:instr=" SEQ Ilustración \* ARABIC ">
+        <w:r>
+          <w:rPr>
+            <w:noProof/>
+          </w:rPr>
+          <w:t>21</w:t>
+        </w:r>
+      </w:fldSimple>
+      <w:r>
+        <w:t xml:space="preserve"> - Solución Ej. </w:t>
+      </w:r>
+      <w:r>
+        <w:t>21B</w:t>
+      </w:r>
+    </w:p>
+    <w:p>
+      <w:pPr>
         <w:numPr>
           <w:ilvl w:val="1"/>
           <w:numId w:val="3"/>
@@ -2912,6 +3389,7 @@
     </w:p>
     <w:p>
       <w:pPr>
+        <w:keepNext/>
         <w:jc w:val="center"/>
       </w:pPr>
       <w:r>
@@ -2967,6 +3445,29 @@
     </w:p>
     <w:p>
       <w:pPr>
+        <w:pStyle w:val="Epgrafe"/>
+        <w:jc w:val="center"/>
+      </w:pPr>
+      <w:r>
+        <w:t xml:space="preserve">Ilustración </w:t>
+      </w:r>
+      <w:fldSimple w:instr=" SEQ Ilustración \* ARABIC ">
+        <w:r>
+          <w:rPr>
+            <w:noProof/>
+          </w:rPr>
+          <w:t>22</w:t>
+        </w:r>
+      </w:fldSimple>
+      <w:r>
+        <w:t xml:space="preserve"> - Solución Ej. </w:t>
+      </w:r>
+      <w:r>
+        <w:t>21C</w:t>
+      </w:r>
+    </w:p>
+    <w:p>
+      <w:pPr>
         <w:numPr>
           <w:ilvl w:val="0"/>
           <w:numId w:val="3"/>
@@ -3020,6 +3521,7 @@
     </w:p>
     <w:p>
       <w:pPr>
+        <w:keepNext/>
         <w:jc w:val="center"/>
       </w:pPr>
       <w:r>
@@ -3075,12 +3577,36 @@
     </w:p>
     <w:p>
       <w:pPr>
+        <w:pStyle w:val="Epgrafe"/>
+        <w:jc w:val="center"/>
+      </w:pPr>
+      <w:r>
+        <w:t xml:space="preserve">Ilustración </w:t>
+      </w:r>
+      <w:fldSimple w:instr=" SEQ Ilustración \* ARABIC ">
+        <w:r>
+          <w:rPr>
+            <w:noProof/>
+          </w:rPr>
+          <w:t>23</w:t>
+        </w:r>
+      </w:fldSimple>
+      <w:r>
+        <w:t xml:space="preserve"> - Solución Ej. </w:t>
+      </w:r>
+      <w:r>
+        <w:t>22</w:t>
+      </w:r>
+    </w:p>
+    <w:p>
+      <w:pPr>
         <w:numPr>
           <w:ilvl w:val="0"/>
           <w:numId w:val="3"/>
         </w:numPr>
       </w:pPr>
       <w:r>
+        <w:lastRenderedPageBreak/>
         <w:t>Obtener el código y la situación de los proveedores de París en orden descendente de SITUACION.</w:t>
       </w:r>
     </w:p>
@@ -3148,13 +3674,13 @@
     </w:p>
     <w:p>
       <w:pPr>
+        <w:keepNext/>
         <w:jc w:val="center"/>
       </w:pPr>
       <w:r>
         <w:rPr>
           <w:noProof/>
         </w:rPr>
-        <w:lastRenderedPageBreak/>
         <w:drawing>
           <wp:inline distT="0" distB="0" distL="0" distR="0">
             <wp:extent cx="1860550" cy="922655"/>
@@ -3204,6 +3730,29 @@
     </w:p>
     <w:p>
       <w:pPr>
+        <w:pStyle w:val="Epgrafe"/>
+        <w:jc w:val="center"/>
+      </w:pPr>
+      <w:r>
+        <w:t xml:space="preserve">Ilustración </w:t>
+      </w:r>
+      <w:fldSimple w:instr=" SEQ Ilustración \* ARABIC ">
+        <w:r>
+          <w:rPr>
+            <w:noProof/>
+          </w:rPr>
+          <w:t>24</w:t>
+        </w:r>
+      </w:fldSimple>
+      <w:r>
+        <w:t xml:space="preserve"> - Solución Ej. </w:t>
+      </w:r>
+      <w:r>
+        <w:t>23</w:t>
+      </w:r>
+    </w:p>
+    <w:p>
+      <w:pPr>
         <w:numPr>
           <w:ilvl w:val="0"/>
           <w:numId w:val="3"/>
@@ -3241,6 +3790,7 @@
     </w:p>
     <w:p>
       <w:pPr>
+        <w:keepNext/>
         <w:jc w:val="center"/>
       </w:pPr>
       <w:r>
@@ -3296,6 +3846,29 @@
     </w:p>
     <w:p>
       <w:pPr>
+        <w:pStyle w:val="Epgrafe"/>
+        <w:jc w:val="center"/>
+      </w:pPr>
+      <w:r>
+        <w:t xml:space="preserve">Ilustración </w:t>
+      </w:r>
+      <w:fldSimple w:instr=" SEQ Ilustración \* ARABIC ">
+        <w:r>
+          <w:rPr>
+            <w:noProof/>
+          </w:rPr>
+          <w:t>25</w:t>
+        </w:r>
+      </w:fldSimple>
+      <w:r>
+        <w:t xml:space="preserve"> - Solución Ej. </w:t>
+      </w:r>
+      <w:r>
+        <w:t>24</w:t>
+      </w:r>
+    </w:p>
+    <w:p>
+      <w:pPr>
         <w:numPr>
           <w:ilvl w:val="0"/>
           <w:numId w:val="3"/>
@@ -3357,6 +3930,7 @@
     </w:p>
     <w:p>
       <w:pPr>
+        <w:keepNext/>
         <w:jc w:val="center"/>
       </w:pPr>
       <w:r>
@@ -3412,6 +3986,29 @@
     </w:p>
     <w:p>
       <w:pPr>
+        <w:pStyle w:val="Epgrafe"/>
+        <w:jc w:val="center"/>
+      </w:pPr>
+      <w:r>
+        <w:t xml:space="preserve">Ilustración </w:t>
+      </w:r>
+      <w:fldSimple w:instr=" SEQ Ilustración \* ARABIC ">
+        <w:r>
+          <w:rPr>
+            <w:noProof/>
+          </w:rPr>
+          <w:t>26</w:t>
+        </w:r>
+      </w:fldSimple>
+      <w:r>
+        <w:t xml:space="preserve"> - Solución Ej. </w:t>
+      </w:r>
+      <w:r>
+        <w:t>25</w:t>
+      </w:r>
+    </w:p>
+    <w:p>
+      <w:pPr>
         <w:numPr>
           <w:ilvl w:val="0"/>
           <w:numId w:val="3"/>
@@ -3462,6 +4059,7 @@
     </w:p>
     <w:p>
       <w:pPr>
+        <w:keepNext/>
         <w:jc w:val="center"/>
       </w:pPr>
       <w:r>
@@ -3517,6 +4115,29 @@
     </w:p>
     <w:p>
       <w:pPr>
+        <w:pStyle w:val="Epgrafe"/>
+        <w:jc w:val="center"/>
+      </w:pPr>
+      <w:r>
+        <w:t xml:space="preserve">Ilustración </w:t>
+      </w:r>
+      <w:fldSimple w:instr=" SEQ Ilustración \* ARABIC ">
+        <w:r>
+          <w:rPr>
+            <w:noProof/>
+          </w:rPr>
+          <w:t>27</w:t>
+        </w:r>
+      </w:fldSimple>
+      <w:r>
+        <w:t xml:space="preserve"> - Solución Ej. </w:t>
+      </w:r>
+      <w:r>
+        <w:t>26</w:t>
+      </w:r>
+    </w:p>
+    <w:p>
+      <w:pPr>
         <w:numPr>
           <w:ilvl w:val="0"/>
           <w:numId w:val="3"/>
@@ -3559,6 +4180,7 @@
     </w:p>
     <w:p>
       <w:pPr>
+        <w:keepNext/>
         <w:jc w:val="center"/>
       </w:pPr>
       <w:r>
@@ -3614,6 +4236,29 @@
     </w:p>
     <w:p>
       <w:pPr>
+        <w:pStyle w:val="Epgrafe"/>
+        <w:jc w:val="center"/>
+      </w:pPr>
+      <w:r>
+        <w:t xml:space="preserve">Ilustración </w:t>
+      </w:r>
+      <w:fldSimple w:instr=" SEQ Ilustración \* ARABIC ">
+        <w:r>
+          <w:rPr>
+            <w:noProof/>
+          </w:rPr>
+          <w:t>28</w:t>
+        </w:r>
+      </w:fldSimple>
+      <w:r>
+        <w:t xml:space="preserve"> - Solución Ej. </w:t>
+      </w:r>
+      <w:r>
+        <w:t>27</w:t>
+      </w:r>
+    </w:p>
+    <w:p>
+      <w:pPr>
         <w:numPr>
           <w:ilvl w:val="0"/>
           <w:numId w:val="3"/>
@@ -3651,13 +4296,8 @@
       </w:r>
       <w:proofErr w:type="spellEnd"/>
       <w:r>
-        <w:t>(CPROV) as "</w:t>
-      </w:r>
-      <w:proofErr w:type="spellStart"/>
-      <w:r>
-        <w:t>CPROV",</w:t>
-      </w:r>
-      <w:proofErr w:type="spellEnd"/>
+        <w:t>(CPROV) as "CPROV",</w:t>
+      </w:r>
     </w:p>
     <w:p>
       <w:pPr>
@@ -3723,6 +4363,7 @@
     </w:p>
     <w:p>
       <w:pPr>
+        <w:keepNext/>
         <w:jc w:val="center"/>
       </w:pPr>
       <w:r>
@@ -3778,12 +4419,36 @@
     </w:p>
     <w:p>
       <w:pPr>
+        <w:pStyle w:val="Epgrafe"/>
+        <w:jc w:val="center"/>
+      </w:pPr>
+      <w:r>
+        <w:t xml:space="preserve">Ilustración </w:t>
+      </w:r>
+      <w:fldSimple w:instr=" SEQ Ilustración \* ARABIC ">
+        <w:r>
+          <w:rPr>
+            <w:noProof/>
+          </w:rPr>
+          <w:t>29</w:t>
+        </w:r>
+      </w:fldSimple>
+      <w:r>
+        <w:t xml:space="preserve"> - Solución Ej. </w:t>
+      </w:r>
+      <w:r>
+        <w:t>28</w:t>
+      </w:r>
+    </w:p>
+    <w:p>
+      <w:pPr>
         <w:numPr>
           <w:ilvl w:val="0"/>
           <w:numId w:val="3"/>
         </w:numPr>
       </w:pPr>
       <w:r>
+        <w:lastRenderedPageBreak/>
         <w:t>Obtener una cadena formada por las 3 primeras letras del nombre y las 4 primeras letras de la ciudad para PROVEEDORES</w:t>
       </w:r>
       <w:r>
@@ -3849,13 +4514,13 @@
     </w:p>
     <w:p>
       <w:pPr>
+        <w:keepNext/>
         <w:jc w:val="center"/>
       </w:pPr>
       <w:r>
         <w:rPr>
           <w:noProof/>
         </w:rPr>
-        <w:lastRenderedPageBreak/>
         <w:drawing>
           <wp:inline distT="0" distB="0" distL="0" distR="0">
             <wp:extent cx="1788795" cy="1304290"/>
@@ -3905,6 +4570,29 @@
     </w:p>
     <w:p>
       <w:pPr>
+        <w:pStyle w:val="Epgrafe"/>
+        <w:jc w:val="center"/>
+      </w:pPr>
+      <w:r>
+        <w:t xml:space="preserve">Ilustración </w:t>
+      </w:r>
+      <w:fldSimple w:instr=" SEQ Ilustración \* ARABIC ">
+        <w:r>
+          <w:rPr>
+            <w:noProof/>
+          </w:rPr>
+          <w:t>30</w:t>
+        </w:r>
+      </w:fldSimple>
+      <w:r>
+        <w:t xml:space="preserve"> - Solución Ej. </w:t>
+      </w:r>
+      <w:r>
+        <w:t>29</w:t>
+      </w:r>
+    </w:p>
+    <w:p>
+      <w:pPr>
         <w:numPr>
           <w:ilvl w:val="0"/>
           <w:numId w:val="3"/>
@@ -3980,6 +4668,7 @@
     </w:p>
     <w:p>
       <w:pPr>
+        <w:keepNext/>
         <w:jc w:val="center"/>
       </w:pPr>
       <w:r>
@@ -4035,6 +4724,39 @@
     </w:p>
     <w:p>
       <w:pPr>
+        <w:pStyle w:val="Epgrafe"/>
+        <w:jc w:val="center"/>
+      </w:pPr>
+      <w:r>
+        <w:t xml:space="preserve">Ilustración </w:t>
+      </w:r>
+      <w:r>
+        <w:fldChar w:fldCharType="begin"/>
+      </w:r>
+      <w:r>
+        <w:instrText xml:space="preserve"> SEQ Ilustración \* ARABIC </w:instrText>
+      </w:r>
+      <w:r>
+        <w:fldChar w:fldCharType="separate"/>
+      </w:r>
+      <w:r>
+        <w:rPr>
+          <w:noProof/>
+        </w:rPr>
+        <w:t>31</w:t>
+      </w:r>
+      <w:r>
+        <w:fldChar w:fldCharType="end"/>
+      </w:r>
+      <w:r>
+        <w:t xml:space="preserve"> - Solución Ej. </w:t>
+      </w:r>
+      <w:r>
+        <w:t>30</w:t>
+      </w:r>
+    </w:p>
+    <w:p>
+      <w:pPr>
         <w:numPr>
           <w:ilvl w:val="0"/>
           <w:numId w:val="3"/>
@@ -4148,6 +4870,7 @@
     </w:p>
     <w:p>
       <w:pPr>
+        <w:keepNext/>
         <w:jc w:val="center"/>
       </w:pPr>
       <w:r>
@@ -4200,6 +4923,34 @@
           </wp:inline>
         </w:drawing>
       </w:r>
+    </w:p>
+    <w:p>
+      <w:pPr>
+        <w:pStyle w:val="Epgrafe"/>
+        <w:jc w:val="center"/>
+      </w:pPr>
+      <w:r>
+        <w:t xml:space="preserve">Ilustración </w:t>
+      </w:r>
+      <w:fldSimple w:instr=" SEQ Ilustración \* ARABIC ">
+        <w:r>
+          <w:rPr>
+            <w:noProof/>
+          </w:rPr>
+          <w:t>32</w:t>
+        </w:r>
+      </w:fldSimple>
+      <w:r>
+        <w:t xml:space="preserve"> - Solución Ej. </w:t>
+      </w:r>
+      <w:r>
+        <w:t>31</w:t>
+      </w:r>
+    </w:p>
+    <w:p>
+      <w:pPr>
+        <w:jc w:val="center"/>
+      </w:pPr>
       <w:r>
         <w:t>.</w:t>
       </w:r>
@@ -4283,7 +5034,7 @@
         <w:rStyle w:val="Nmerodepgina"/>
         <w:noProof/>
       </w:rPr>
-      <w:t>1</w:t>
+      <w:t>8</w:t>
     </w:r>
     <w:r>
       <w:rPr>
@@ -4714,6 +5465,7 @@
   <w:style w:type="paragraph" w:default="1" w:styleId="Normal">
     <w:name w:val="Normal"/>
     <w:qFormat/>
+    <w:rsid w:val="00236CF4"/>
     <w:rPr>
       <w:sz w:val="24"/>
       <w:szCs w:val="24"/>
@@ -4724,6 +5476,7 @@
     <w:basedOn w:val="Normal"/>
     <w:next w:val="Normal"/>
     <w:qFormat/>
+    <w:rsid w:val="00236CF4"/>
     <w:pPr>
       <w:keepNext/>
       <w:jc w:val="both"/>
@@ -4739,6 +5492,7 @@
     <w:basedOn w:val="Normal"/>
     <w:next w:val="Normal"/>
     <w:qFormat/>
+    <w:rsid w:val="00236CF4"/>
     <w:pPr>
       <w:keepNext/>
       <w:jc w:val="both"/>
@@ -4751,11 +5505,16 @@
   </w:style>
   <w:style w:type="character" w:default="1" w:styleId="Fuentedeprrafopredeter">
     <w:name w:val="Default Paragraph Font"/>
+    <w:uiPriority w:val="1"/>
     <w:semiHidden/>
+    <w:unhideWhenUsed/>
   </w:style>
   <w:style w:type="table" w:default="1" w:styleId="Tablanormal">
     <w:name w:val="Normal Table"/>
+    <w:uiPriority w:val="99"/>
     <w:semiHidden/>
+    <w:unhideWhenUsed/>
+    <w:qFormat/>
     <w:tblPr>
       <w:tblInd w:w="0" w:type="dxa"/>
       <w:tblCellMar>
@@ -4768,11 +5527,14 @@
   </w:style>
   <w:style w:type="numbering" w:default="1" w:styleId="Sinlista">
     <w:name w:val="No List"/>
+    <w:uiPriority w:val="99"/>
     <w:semiHidden/>
+    <w:unhideWhenUsed/>
   </w:style>
   <w:style w:type="paragraph" w:styleId="Textoindependiente">
     <w:name w:val="Body Text"/>
     <w:basedOn w:val="Normal"/>
+    <w:rsid w:val="00236CF4"/>
     <w:pPr>
       <w:jc w:val="both"/>
     </w:pPr>
@@ -4780,6 +5542,7 @@
   <w:style w:type="paragraph" w:styleId="Encabezado">
     <w:name w:val="header"/>
     <w:basedOn w:val="Normal"/>
+    <w:rsid w:val="00236CF4"/>
     <w:pPr>
       <w:tabs>
         <w:tab w:val="center" w:pos="4252"/>
@@ -4790,6 +5553,7 @@
   <w:style w:type="paragraph" w:styleId="Piedepgina">
     <w:name w:val="footer"/>
     <w:basedOn w:val="Normal"/>
+    <w:rsid w:val="00236CF4"/>
     <w:pPr>
       <w:tabs>
         <w:tab w:val="center" w:pos="4252"/>
@@ -4800,6 +5564,7 @@
   <w:style w:type="character" w:styleId="Nmerodepgina">
     <w:name w:val="page number"/>
     <w:basedOn w:val="Fuentedeprrafopredeter"/>
+    <w:rsid w:val="00236CF4"/>
   </w:style>
   <w:style w:type="paragraph" w:styleId="Sangra2detindependiente">
     <w:name w:val="Body Text Indent 2"/>

</xml_diff>